<commit_message>
fix the restart problem
</commit_message>
<xml_diff>
--- a/report-word version.docx
+++ b/report-word version.docx
@@ -3,16 +3,16 @@
 <w:document xmlns:wpc="http://schemas.microsoft.com/office/word/2010/wordprocessingCanvas" xmlns:mc="http://schemas.openxmlformats.org/markup-compatibility/2006" xmlns:o="urn:schemas-microsoft-com:office:office" xmlns:r="http://schemas.openxmlformats.org/officeDocument/2006/relationships" xmlns:m="http://schemas.openxmlformats.org/officeDocument/2006/math" xmlns:v="urn:schemas-microsoft-com:vml" xmlns:wp14="http://schemas.microsoft.com/office/word/2010/wordprocessingDrawing" xmlns:wp="http://schemas.openxmlformats.org/drawingml/2006/wordprocessingDrawing" xmlns:w10="urn:schemas-microsoft-com:office:word" xmlns:w="http://schemas.openxmlformats.org/wordprocessingml/2006/main" xmlns:w14="http://schemas.microsoft.com/office/word/2010/wordml" xmlns:w15="http://schemas.microsoft.com/office/word/2012/wordml" xmlns:wpg="http://schemas.microsoft.com/office/word/2010/wordprocessingGroup" xmlns:wpi="http://schemas.microsoft.com/office/word/2010/wordprocessingInk" xmlns:wne="http://schemas.microsoft.com/office/word/2006/wordml" xmlns:wps="http://schemas.microsoft.com/office/word/2010/wordprocessingShape" mc:Ignorable="w14 w15 wp14">
   <w:body>
     <w:p>
+      <w:bookmarkStart w:id="0" w:name="_GoBack"/>
       <w:r>
         <w:rPr>
-          <w:rFonts w:hint="eastAsia"/>
           <w:noProof/>
         </w:rPr>
         <w:drawing>
           <wp:inline distT="0" distB="0" distL="0" distR="0">
-            <wp:extent cx="9778365" cy="13833475"/>
+            <wp:extent cx="9778365" cy="11982450"/>
             <wp:effectExtent l="0" t="0" r="0" b="0"/>
-            <wp:docPr id="3" name="圖片 3"/>
+            <wp:docPr id="1" name="圖片 1"/>
             <wp:cNvGraphicFramePr>
               <a:graphicFrameLocks xmlns:a="http://schemas.openxmlformats.org/drawingml/2006/main" noChangeAspect="1"/>
             </wp:cNvGraphicFramePr>
@@ -20,7 +20,7 @@
               <a:graphicData uri="http://schemas.openxmlformats.org/drawingml/2006/picture">
                 <pic:pic xmlns:pic="http://schemas.openxmlformats.org/drawingml/2006/picture">
                   <pic:nvPicPr>
-                    <pic:cNvPr id="3" name="report.jpg"/>
+                    <pic:cNvPr id="1" name="report2.0.png"/>
                     <pic:cNvPicPr/>
                   </pic:nvPicPr>
                   <pic:blipFill>
@@ -38,7 +38,7 @@
                   <pic:spPr>
                     <a:xfrm>
                       <a:off x="0" y="0"/>
-                      <a:ext cx="9778365" cy="13833475"/>
+                      <a:ext cx="9778365" cy="11982450"/>
                     </a:xfrm>
                     <a:prstGeom prst="rect">
                       <a:avLst/>
@@ -50,6 +50,7 @@
           </wp:inline>
         </w:drawing>
       </w:r>
+      <w:bookmarkEnd w:id="0"/>
     </w:p>
     <w:p/>
     <w:p>
@@ -106,20 +107,8 @@
     <w:p/>
     <w:p/>
     <w:p/>
-    <w:p>
-      <w:pPr>
-        <w:rPr>
-          <w:rFonts w:hint="eastAsia"/>
-        </w:rPr>
-      </w:pPr>
-    </w:p>
-    <w:p>
-      <w:pPr>
-        <w:rPr>
-          <w:rFonts w:hint="eastAsia"/>
-        </w:rPr>
-      </w:pPr>
-    </w:p>
+    <w:p/>
+    <w:p/>
     <w:p>
       <w:r>
         <w:rPr>
@@ -232,12 +221,6 @@
     <w:p/>
     <w:p/>
     <w:p>
-      <w:pPr>
-        <w:rPr>
-          <w:rFonts w:hint="eastAsia"/>
-        </w:rPr>
-      </w:pPr>
-      <w:bookmarkStart w:id="0" w:name="_GoBack"/>
       <w:r>
         <w:rPr>
           <w:rFonts w:hint="eastAsia"/>
@@ -285,7 +268,6 @@
           </wp:inline>
         </w:drawing>
       </w:r>
-      <w:bookmarkEnd w:id="0"/>
     </w:p>
     <w:sectPr>
       <w:pgSz w:w="16839" w:h="23814" w:code="8"/>

</xml_diff>